<commit_message>
BAI VE NHA 2
</commit_message>
<xml_diff>
--- a/BAI TAP VE NHA.docx
+++ b/BAI TAP VE NHA.docx
@@ -16,18 +16,10 @@
           <w:sz w:val="72"/>
           <w:szCs w:val="72"/>
         </w:rPr>
-        <w:t>EM KHÔNG BIẾ</w:t>
+        <w:t>EM THƯA THẦY MẤY BÀI NÀY EM CHƯA BIẾT VẼ Ạ (CÓ GÌ EM LÊN LỚP THẦY CHỈ BAAOR EM THÊM Ạ)</w:t>
       </w:r>
       <w:bookmarkStart w:id="0" w:name="_GoBack"/>
       <w:bookmarkEnd w:id="0"/>
-      <w:r>
-        <w:rPr>
-          <w:rFonts w:ascii="Times New Roman" w:hAnsi="Times New Roman" w:cs="Times New Roman"/>
-          <w:sz w:val="72"/>
-          <w:szCs w:val="72"/>
-        </w:rPr>
-        <w:t>T VẼ Ạ</w:t>
-      </w:r>
     </w:p>
     <w:sectPr>
       <w:pgSz w:w="12240" w:h="15840"/>

</xml_diff>